<commit_message>
Ajustes na EAP do projeto
</commit_message>
<xml_diff>
--- a/docs/2.2 - Gerenciamento de Escopo - EAP/Gerenciamento do Escopo- EAP.docx
+++ b/docs/2.2 - Gerenciamento de Escopo - EAP/Gerenciamento do Escopo- EAP.docx
@@ -59,10 +59,10 @@
           <w:noProof/>
         </w:rPr>
         <w:drawing>
-          <wp:inline distT="0" distB="0" distL="0" distR="0" wp14:anchorId="75CD8CB2" wp14:editId="36FFB707">
-            <wp:extent cx="4990607" cy="3327463"/>
-            <wp:effectExtent l="0" t="0" r="635" b="6350"/>
-            <wp:docPr id="1" name="Imagem 1"/>
+          <wp:inline distT="0" distB="0" distL="0" distR="0" wp14:anchorId="3B37FEB4" wp14:editId="0B89E0D4">
+            <wp:extent cx="5236286" cy="3491268"/>
+            <wp:effectExtent l="0" t="0" r="2540" b="0"/>
+            <wp:docPr id="2" name="Imagem 2" descr="Diagrama&#10;&#10;Descrição gerada automaticamente"/>
             <wp:cNvGraphicFramePr>
               <a:graphicFrameLocks xmlns:a="http://schemas.openxmlformats.org/drawingml/2006/main" noChangeAspect="1"/>
             </wp:cNvGraphicFramePr>
@@ -70,7 +70,7 @@
               <a:graphicData uri="http://schemas.openxmlformats.org/drawingml/2006/picture">
                 <pic:pic xmlns:pic="http://schemas.openxmlformats.org/drawingml/2006/picture">
                   <pic:nvPicPr>
-                    <pic:cNvPr id="1" name="Imagem 1"/>
+                    <pic:cNvPr id="2" name="Imagem 2" descr="Diagrama&#10;&#10;Descrição gerada automaticamente"/>
                     <pic:cNvPicPr/>
                   </pic:nvPicPr>
                   <pic:blipFill>
@@ -88,7 +88,7 @@
                   <pic:spPr>
                     <a:xfrm>
                       <a:off x="0" y="0"/>
-                      <a:ext cx="5008066" cy="3339104"/>
+                      <a:ext cx="5251551" cy="3501446"/>
                     </a:xfrm>
                     <a:prstGeom prst="rect">
                       <a:avLst/>

</xml_diff>

<commit_message>
Adicionado as PDCAS do projeto
</commit_message>
<xml_diff>
--- a/docs/2.2 - Gerenciamento de Escopo - EAP/Gerenciamento do Escopo- EAP.docx
+++ b/docs/2.2 - Gerenciamento de Escopo - EAP/Gerenciamento do Escopo- EAP.docx
@@ -59,10 +59,10 @@
           <w:noProof/>
         </w:rPr>
         <w:drawing>
-          <wp:inline distT="0" distB="0" distL="0" distR="0" wp14:anchorId="3B37FEB4" wp14:editId="0B89E0D4">
-            <wp:extent cx="5236286" cy="3491268"/>
-            <wp:effectExtent l="0" t="0" r="2540" b="0"/>
-            <wp:docPr id="2" name="Imagem 2" descr="Diagrama&#10;&#10;Descrição gerada automaticamente"/>
+          <wp:inline distT="0" distB="0" distL="0" distR="0" wp14:anchorId="7E734E81" wp14:editId="046B3DFF">
+            <wp:extent cx="5257552" cy="3505447"/>
+            <wp:effectExtent l="0" t="0" r="635" b="0"/>
+            <wp:docPr id="1" name="Imagem 1" descr="Diagrama&#10;&#10;Descrição gerada automaticamente"/>
             <wp:cNvGraphicFramePr>
               <a:graphicFrameLocks xmlns:a="http://schemas.openxmlformats.org/drawingml/2006/main" noChangeAspect="1"/>
             </wp:cNvGraphicFramePr>
@@ -70,7 +70,7 @@
               <a:graphicData uri="http://schemas.openxmlformats.org/drawingml/2006/picture">
                 <pic:pic xmlns:pic="http://schemas.openxmlformats.org/drawingml/2006/picture">
                   <pic:nvPicPr>
-                    <pic:cNvPr id="2" name="Imagem 2" descr="Diagrama&#10;&#10;Descrição gerada automaticamente"/>
+                    <pic:cNvPr id="1" name="Imagem 1" descr="Diagrama&#10;&#10;Descrição gerada automaticamente"/>
                     <pic:cNvPicPr/>
                   </pic:nvPicPr>
                   <pic:blipFill>
@@ -88,7 +88,7 @@
                   <pic:spPr>
                     <a:xfrm>
                       <a:off x="0" y="0"/>
-                      <a:ext cx="5251551" cy="3501446"/>
+                      <a:ext cx="5271679" cy="3514866"/>
                     </a:xfrm>
                     <a:prstGeom prst="rect">
                       <a:avLst/>

</xml_diff>